<commit_message>
Fixed week 1 worksheet format and pt 1 soln
Matched the week 1 worksheets to the solutions' format. Also, fixed a
bug with one of the code examples in week 1, part 1's solutions.
</commit_message>
<xml_diff>
--- a/Weekly-Work/Week-1/Solutions/CS 121 SI - Week 1 - Part One Solutions.docx
+++ b/Weekly-Work/Week-1/Solutions/CS 121 SI - Week 1 - Part One Solutions.docx
@@ -60,7 +60,7 @@
       <w:tblPr>
         <w:tblW w:w="9638" w:type="dxa"/>
         <w:jc w:val="left"/>
-        <w:tblInd w:w="50" w:type="dxa"/>
+        <w:tblInd w:w="47" w:type="dxa"/>
         <w:tblBorders>
           <w:top w:val="single" w:sz="2" w:space="0" w:color="000001"/>
           <w:left w:val="single" w:sz="2" w:space="0" w:color="000001"/>
@@ -69,7 +69,7 @@
         </w:tblBorders>
         <w:tblCellMar>
           <w:top w:w="55" w:type="dxa"/>
-          <w:left w:w="48" w:type="dxa"/>
+          <w:left w:w="45" w:type="dxa"/>
           <w:bottom w:w="55" w:type="dxa"/>
           <w:right w:w="55" w:type="dxa"/>
         </w:tblCellMar>
@@ -92,7 +92,7 @@
             </w:tcBorders>
             <w:shd w:fill="auto" w:val="clear"/>
             <w:tcMar>
-              <w:left w:w="48" w:type="dxa"/>
+              <w:left w:w="45" w:type="dxa"/>
             </w:tcMar>
           </w:tcPr>
           <w:p>
@@ -125,7 +125,7 @@
             </w:tcBorders>
             <w:shd w:fill="auto" w:val="clear"/>
             <w:tcMar>
-              <w:left w:w="48" w:type="dxa"/>
+              <w:left w:w="45" w:type="dxa"/>
             </w:tcMar>
           </w:tcPr>
           <w:p>
@@ -160,7 +160,7 @@
             </w:tcBorders>
             <w:shd w:fill="auto" w:val="clear"/>
             <w:tcMar>
-              <w:left w:w="48" w:type="dxa"/>
+              <w:left w:w="45" w:type="dxa"/>
             </w:tcMar>
           </w:tcPr>
           <w:p>
@@ -196,7 +196,7 @@
             </w:tcBorders>
             <w:shd w:fill="auto" w:val="clear"/>
             <w:tcMar>
-              <w:left w:w="48" w:type="dxa"/>
+              <w:left w:w="45" w:type="dxa"/>
             </w:tcMar>
           </w:tcPr>
           <w:p>
@@ -222,7 +222,7 @@
             </w:tcBorders>
             <w:shd w:fill="auto" w:val="clear"/>
             <w:tcMar>
-              <w:left w:w="48" w:type="dxa"/>
+              <w:left w:w="45" w:type="dxa"/>
             </w:tcMar>
           </w:tcPr>
           <w:p>
@@ -250,7 +250,7 @@
             </w:tcBorders>
             <w:shd w:fill="auto" w:val="clear"/>
             <w:tcMar>
-              <w:left w:w="48" w:type="dxa"/>
+              <w:left w:w="45" w:type="dxa"/>
             </w:tcMar>
           </w:tcPr>
           <w:p>
@@ -279,7 +279,7 @@
             </w:tcBorders>
             <w:shd w:fill="auto" w:val="clear"/>
             <w:tcMar>
-              <w:left w:w="48" w:type="dxa"/>
+              <w:left w:w="45" w:type="dxa"/>
             </w:tcMar>
           </w:tcPr>
           <w:p>
@@ -305,7 +305,7 @@
             </w:tcBorders>
             <w:shd w:fill="auto" w:val="clear"/>
             <w:tcMar>
-              <w:left w:w="48" w:type="dxa"/>
+              <w:left w:w="45" w:type="dxa"/>
             </w:tcMar>
           </w:tcPr>
           <w:p>
@@ -333,7 +333,7 @@
             </w:tcBorders>
             <w:shd w:fill="auto" w:val="clear"/>
             <w:tcMar>
-              <w:left w:w="48" w:type="dxa"/>
+              <w:left w:w="45" w:type="dxa"/>
             </w:tcMar>
           </w:tcPr>
           <w:p>
@@ -362,7 +362,7 @@
             </w:tcBorders>
             <w:shd w:fill="auto" w:val="clear"/>
             <w:tcMar>
-              <w:left w:w="48" w:type="dxa"/>
+              <w:left w:w="45" w:type="dxa"/>
             </w:tcMar>
           </w:tcPr>
           <w:p>
@@ -388,7 +388,7 @@
             </w:tcBorders>
             <w:shd w:fill="auto" w:val="clear"/>
             <w:tcMar>
-              <w:left w:w="48" w:type="dxa"/>
+              <w:left w:w="45" w:type="dxa"/>
             </w:tcMar>
           </w:tcPr>
           <w:p>
@@ -416,7 +416,7 @@
             </w:tcBorders>
             <w:shd w:fill="auto" w:val="clear"/>
             <w:tcMar>
-              <w:left w:w="48" w:type="dxa"/>
+              <w:left w:w="45" w:type="dxa"/>
             </w:tcMar>
           </w:tcPr>
           <w:p>
@@ -427,11 +427,7 @@
             </w:pPr>
             <w:r>
               <w:rPr/>
-              <w:t xml:space="preserve">Summation, Fizzbuzz </w:t>
-            </w:r>
-            <w:r>
-              <w:rPr/>
-              <w:t>(a game)</w:t>
+              <w:t>Summation, Fizzbuzz (a game)</w:t>
             </w:r>
           </w:p>
         </w:tc>
@@ -481,7 +477,7 @@
       <w:tblPr>
         <w:tblW w:w="9638" w:type="dxa"/>
         <w:jc w:val="left"/>
-        <w:tblInd w:w="50" w:type="dxa"/>
+        <w:tblInd w:w="47" w:type="dxa"/>
         <w:tblBorders>
           <w:top w:val="single" w:sz="2" w:space="0" w:color="000001"/>
           <w:left w:val="single" w:sz="2" w:space="0" w:color="000001"/>
@@ -490,7 +486,7 @@
         </w:tblBorders>
         <w:tblCellMar>
           <w:top w:w="55" w:type="dxa"/>
-          <w:left w:w="48" w:type="dxa"/>
+          <w:left w:w="45" w:type="dxa"/>
           <w:bottom w:w="55" w:type="dxa"/>
           <w:right w:w="55" w:type="dxa"/>
         </w:tblCellMar>
@@ -498,8 +494,8 @@
       <w:tblGrid>
         <w:gridCol w:w="2409"/>
         <w:gridCol w:w="2410"/>
-        <w:gridCol w:w="2410"/>
-        <w:gridCol w:w="2408"/>
+        <w:gridCol w:w="2411"/>
+        <w:gridCol w:w="2407"/>
       </w:tblGrid>
       <w:tr>
         <w:trPr/>
@@ -514,7 +510,7 @@
             </w:tcBorders>
             <w:shd w:fill="auto" w:val="clear"/>
             <w:tcMar>
-              <w:left w:w="48" w:type="dxa"/>
+              <w:left w:w="45" w:type="dxa"/>
             </w:tcMar>
           </w:tcPr>
           <w:p>
@@ -547,7 +543,7 @@
             </w:tcBorders>
             <w:shd w:fill="auto" w:val="clear"/>
             <w:tcMar>
-              <w:left w:w="48" w:type="dxa"/>
+              <w:left w:w="45" w:type="dxa"/>
             </w:tcMar>
           </w:tcPr>
           <w:p>
@@ -571,7 +567,7 @@
         </w:tc>
         <w:tc>
           <w:tcPr>
-            <w:tcW w:w="2410" w:type="dxa"/>
+            <w:tcW w:w="2411" w:type="dxa"/>
             <w:tcBorders>
               <w:top w:val="single" w:sz="2" w:space="0" w:color="000001"/>
               <w:left w:val="single" w:sz="2" w:space="0" w:color="000001"/>
@@ -580,7 +576,7 @@
             </w:tcBorders>
             <w:shd w:fill="auto" w:val="clear"/>
             <w:tcMar>
-              <w:left w:w="48" w:type="dxa"/>
+              <w:left w:w="45" w:type="dxa"/>
             </w:tcMar>
           </w:tcPr>
           <w:p>
@@ -604,7 +600,7 @@
         </w:tc>
         <w:tc>
           <w:tcPr>
-            <w:tcW w:w="2408" w:type="dxa"/>
+            <w:tcW w:w="2407" w:type="dxa"/>
             <w:tcBorders>
               <w:top w:val="single" w:sz="2" w:space="0" w:color="000001"/>
               <w:left w:val="single" w:sz="2" w:space="0" w:color="000001"/>
@@ -615,7 +611,7 @@
             </w:tcBorders>
             <w:shd w:fill="auto" w:val="clear"/>
             <w:tcMar>
-              <w:left w:w="48" w:type="dxa"/>
+              <w:left w:w="45" w:type="dxa"/>
             </w:tcMar>
           </w:tcPr>
           <w:p>
@@ -651,7 +647,7 @@
             </w:tcBorders>
             <w:shd w:fill="auto" w:val="clear"/>
             <w:tcMar>
-              <w:left w:w="48" w:type="dxa"/>
+              <w:left w:w="45" w:type="dxa"/>
             </w:tcMar>
           </w:tcPr>
           <w:p>
@@ -677,7 +673,7 @@
             </w:tcBorders>
             <w:shd w:fill="auto" w:val="clear"/>
             <w:tcMar>
-              <w:left w:w="48" w:type="dxa"/>
+              <w:left w:w="45" w:type="dxa"/>
             </w:tcMar>
           </w:tcPr>
           <w:p>
@@ -694,7 +690,7 @@
         </w:tc>
         <w:tc>
           <w:tcPr>
-            <w:tcW w:w="2410" w:type="dxa"/>
+            <w:tcW w:w="2411" w:type="dxa"/>
             <w:tcBorders>
               <w:top w:val="single" w:sz="2" w:space="0" w:color="000001"/>
               <w:left w:val="single" w:sz="2" w:space="0" w:color="000001"/>
@@ -703,7 +699,7 @@
             </w:tcBorders>
             <w:shd w:fill="auto" w:val="clear"/>
             <w:tcMar>
-              <w:left w:w="48" w:type="dxa"/>
+              <w:left w:w="45" w:type="dxa"/>
             </w:tcMar>
           </w:tcPr>
           <w:p>
@@ -720,7 +716,7 @@
         </w:tc>
         <w:tc>
           <w:tcPr>
-            <w:tcW w:w="2408" w:type="dxa"/>
+            <w:tcW w:w="2407" w:type="dxa"/>
             <w:tcBorders>
               <w:top w:val="single" w:sz="2" w:space="0" w:color="000001"/>
               <w:left w:val="single" w:sz="2" w:space="0" w:color="000001"/>
@@ -731,7 +727,7 @@
             </w:tcBorders>
             <w:shd w:fill="auto" w:val="clear"/>
             <w:tcMar>
-              <w:left w:w="48" w:type="dxa"/>
+              <w:left w:w="45" w:type="dxa"/>
             </w:tcMar>
           </w:tcPr>
           <w:p>
@@ -760,7 +756,7 @@
             </w:tcBorders>
             <w:shd w:fill="auto" w:val="clear"/>
             <w:tcMar>
-              <w:left w:w="48" w:type="dxa"/>
+              <w:left w:w="45" w:type="dxa"/>
             </w:tcMar>
           </w:tcPr>
           <w:p>
@@ -786,7 +782,7 @@
             </w:tcBorders>
             <w:shd w:fill="auto" w:val="clear"/>
             <w:tcMar>
-              <w:left w:w="48" w:type="dxa"/>
+              <w:left w:w="45" w:type="dxa"/>
             </w:tcMar>
           </w:tcPr>
           <w:p>
@@ -803,7 +799,7 @@
         </w:tc>
         <w:tc>
           <w:tcPr>
-            <w:tcW w:w="2410" w:type="dxa"/>
+            <w:tcW w:w="2411" w:type="dxa"/>
             <w:tcBorders>
               <w:top w:val="single" w:sz="2" w:space="0" w:color="000001"/>
               <w:left w:val="single" w:sz="2" w:space="0" w:color="000001"/>
@@ -812,7 +808,7 @@
             </w:tcBorders>
             <w:shd w:fill="auto" w:val="clear"/>
             <w:tcMar>
-              <w:left w:w="48" w:type="dxa"/>
+              <w:left w:w="45" w:type="dxa"/>
             </w:tcMar>
           </w:tcPr>
           <w:p>
@@ -829,7 +825,7 @@
         </w:tc>
         <w:tc>
           <w:tcPr>
-            <w:tcW w:w="2408" w:type="dxa"/>
+            <w:tcW w:w="2407" w:type="dxa"/>
             <w:tcBorders>
               <w:top w:val="single" w:sz="2" w:space="0" w:color="000001"/>
               <w:left w:val="single" w:sz="2" w:space="0" w:color="000001"/>
@@ -840,7 +836,7 @@
             </w:tcBorders>
             <w:shd w:fill="auto" w:val="clear"/>
             <w:tcMar>
-              <w:left w:w="48" w:type="dxa"/>
+              <w:left w:w="45" w:type="dxa"/>
             </w:tcMar>
           </w:tcPr>
           <w:p>
@@ -869,7 +865,7 @@
             </w:tcBorders>
             <w:shd w:fill="auto" w:val="clear"/>
             <w:tcMar>
-              <w:left w:w="48" w:type="dxa"/>
+              <w:left w:w="45" w:type="dxa"/>
             </w:tcMar>
           </w:tcPr>
           <w:p>
@@ -895,7 +891,7 @@
             </w:tcBorders>
             <w:shd w:fill="auto" w:val="clear"/>
             <w:tcMar>
-              <w:left w:w="48" w:type="dxa"/>
+              <w:left w:w="45" w:type="dxa"/>
             </w:tcMar>
           </w:tcPr>
           <w:p>
@@ -930,7 +926,7 @@
         </w:tc>
         <w:tc>
           <w:tcPr>
-            <w:tcW w:w="2410" w:type="dxa"/>
+            <w:tcW w:w="2411" w:type="dxa"/>
             <w:tcBorders>
               <w:top w:val="single" w:sz="2" w:space="0" w:color="000001"/>
               <w:left w:val="single" w:sz="2" w:space="0" w:color="000001"/>
@@ -939,7 +935,7 @@
             </w:tcBorders>
             <w:shd w:fill="auto" w:val="clear"/>
             <w:tcMar>
-              <w:left w:w="48" w:type="dxa"/>
+              <w:left w:w="45" w:type="dxa"/>
             </w:tcMar>
           </w:tcPr>
           <w:p>
@@ -956,7 +952,7 @@
         </w:tc>
         <w:tc>
           <w:tcPr>
-            <w:tcW w:w="2408" w:type="dxa"/>
+            <w:tcW w:w="2407" w:type="dxa"/>
             <w:tcBorders>
               <w:top w:val="single" w:sz="2" w:space="0" w:color="000001"/>
               <w:left w:val="single" w:sz="2" w:space="0" w:color="000001"/>
@@ -967,7 +963,7 @@
             </w:tcBorders>
             <w:shd w:fill="auto" w:val="clear"/>
             <w:tcMar>
-              <w:left w:w="48" w:type="dxa"/>
+              <w:left w:w="45" w:type="dxa"/>
             </w:tcMar>
           </w:tcPr>
           <w:p>
@@ -1042,15 +1038,43 @@
     <w:p>
       <w:pPr>
         <w:pStyle w:val="ListParagraph"/>
-        <w:rPr>
-          <w:color w:val="3333FF"/>
-        </w:rPr>
-      </w:pPr>
-      <w:r>
-        <w:rPr>
-          <w:color w:val="3333FF"/>
-        </w:rPr>
-        <w:t>If/else chains can work with any conditional statement. Use them with ranged-based work (e.g. if(grade &gt; 90 || grade &lt;= 100) ) and usually anything that isn't a menu.</w:t>
+        <w:rPr/>
+      </w:pPr>
+      <w:r>
+        <w:rPr>
+          <w:color w:val="3333FF"/>
+        </w:rPr>
+        <w:t xml:space="preserve">If/else chains can work with any conditional statement. Use them with ranged-based work (e.g. </w:t>
+      </w:r>
+      <w:r>
+        <w:rPr>
+          <w:i/>
+          <w:iCs/>
+          <w:color w:val="3333FF"/>
+        </w:rPr>
+        <w:t xml:space="preserve">if(grade &gt; 90 </w:t>
+      </w:r>
+      <w:r>
+        <w:rPr>
+          <w:i/>
+          <w:iCs/>
+          <w:color w:val="3333FF"/>
+        </w:rPr>
+        <w:t xml:space="preserve">&amp;&amp; </w:t>
+      </w:r>
+      <w:r>
+        <w:rPr>
+          <w:i/>
+          <w:iCs/>
+          <w:color w:val="3333FF"/>
+        </w:rPr>
+        <w:t xml:space="preserve">grade &lt;= 100) </w:t>
+      </w:r>
+      <w:r>
+        <w:rPr>
+          <w:color w:val="3333FF"/>
+        </w:rPr>
+        <w:t>) and usually anything that isn't a menu.</w:t>
       </w:r>
     </w:p>
     <w:p>
@@ -1127,15 +1151,25 @@
     <w:p>
       <w:pPr>
         <w:pStyle w:val="ListParagraph"/>
-        <w:rPr>
-          <w:color w:val="3333FF"/>
-        </w:rPr>
-      </w:pPr>
-      <w:r>
-        <w:rPr>
-          <w:color w:val="3333FF"/>
-        </w:rPr>
-        <w:t>Yes, if/else can replace switch statements. They can handle case-by-case equality checks.</w:t>
+        <w:rPr/>
+      </w:pPr>
+      <w:r>
+        <w:rPr>
+          <w:color w:val="3333FF"/>
+        </w:rPr>
+        <w:t xml:space="preserve">Yes, if/else can replace switch statements. They can handle case-by-case equality checks </w:t>
+      </w:r>
+      <w:r>
+        <w:rPr>
+          <w:color w:val="3333FF"/>
+        </w:rPr>
+        <w:t>and more</w:t>
+      </w:r>
+      <w:r>
+        <w:rPr>
+          <w:color w:val="3333FF"/>
+        </w:rPr>
+        <w:t>.</w:t>
       </w:r>
     </w:p>
     <w:p>
@@ -1238,24 +1272,6 @@
           <w:color w:val="3333FF"/>
         </w:rPr>
         <w:t>More examples: Functions (perform tasks), loops (for menus), and arrays (list of members).</w:t>
-      </w:r>
-    </w:p>
-    <w:p>
-      <w:pPr>
-        <w:pStyle w:val="Normal"/>
-        <w:rPr/>
-      </w:pPr>
-      <w:r>
-        <w:rPr/>
-      </w:r>
-    </w:p>
-    <w:p>
-      <w:pPr>
-        <w:pStyle w:val="Normal"/>
-        <w:rPr/>
-      </w:pPr>
-      <w:r>
-        <w:rPr/>
       </w:r>
     </w:p>
     <w:p>
@@ -3162,7 +3178,7 @@
     <w:pPr>
       <w:widowControl w:val="false"/>
       <w:suppressAutoHyphens w:val="true"/>
-      <w:overflowPunct w:val="true"/>
+      <w:overflowPunct w:val="false"/>
       <w:bidi w:val="0"/>
       <w:jc w:val="left"/>
     </w:pPr>

</xml_diff>

<commit_message>
Fixed Worksheet 1 Pt 1's Work & Soln
Accidentally left answer in worksheet's 1 pt 1's work and reworded the
first questions for both the work and soln of worksheet 1 pt 1.
</commit_message>
<xml_diff>
--- a/Weekly-Work/Week-1/Solutions/CS 121 SI - Week 1 - Part One Solutions.docx
+++ b/Weekly-Work/Week-1/Solutions/CS 121 SI - Week 1 - Part One Solutions.docx
@@ -53,14 +53,22 @@
       </w:pPr>
       <w:r>
         <w:rPr/>
-        <w:t>What are the three types of loops used in C++? How does each differ from one another? What are some example scenarios of when each is preferred?</w:t>
+        <w:t xml:space="preserve">What are the three types of loops used in C++? How does each </w:t>
+      </w:r>
+      <w:r>
+        <w:rPr/>
+        <w:t>work</w:t>
+      </w:r>
+      <w:r>
+        <w:rPr/>
+        <w:t>? What are some example scenarios of when each is preferred?</w:t>
       </w:r>
     </w:p>
     <w:tbl>
       <w:tblPr>
         <w:tblW w:w="9638" w:type="dxa"/>
         <w:jc w:val="left"/>
-        <w:tblInd w:w="47" w:type="dxa"/>
+        <w:tblInd w:w="45" w:type="dxa"/>
         <w:tblBorders>
           <w:top w:val="single" w:sz="2" w:space="0" w:color="000001"/>
           <w:left w:val="single" w:sz="2" w:space="0" w:color="000001"/>
@@ -69,7 +77,7 @@
         </w:tblBorders>
         <w:tblCellMar>
           <w:top w:w="55" w:type="dxa"/>
-          <w:left w:w="45" w:type="dxa"/>
+          <w:left w:w="42" w:type="dxa"/>
           <w:bottom w:w="55" w:type="dxa"/>
           <w:right w:w="55" w:type="dxa"/>
         </w:tblCellMar>
@@ -92,7 +100,7 @@
             </w:tcBorders>
             <w:shd w:fill="auto" w:val="clear"/>
             <w:tcMar>
-              <w:left w:w="45" w:type="dxa"/>
+              <w:left w:w="42" w:type="dxa"/>
             </w:tcMar>
           </w:tcPr>
           <w:p>
@@ -125,7 +133,7 @@
             </w:tcBorders>
             <w:shd w:fill="auto" w:val="clear"/>
             <w:tcMar>
-              <w:left w:w="45" w:type="dxa"/>
+              <w:left w:w="42" w:type="dxa"/>
             </w:tcMar>
           </w:tcPr>
           <w:p>
@@ -160,7 +168,7 @@
             </w:tcBorders>
             <w:shd w:fill="auto" w:val="clear"/>
             <w:tcMar>
-              <w:left w:w="45" w:type="dxa"/>
+              <w:left w:w="42" w:type="dxa"/>
             </w:tcMar>
           </w:tcPr>
           <w:p>
@@ -196,7 +204,7 @@
             </w:tcBorders>
             <w:shd w:fill="auto" w:val="clear"/>
             <w:tcMar>
-              <w:left w:w="45" w:type="dxa"/>
+              <w:left w:w="42" w:type="dxa"/>
             </w:tcMar>
           </w:tcPr>
           <w:p>
@@ -222,7 +230,7 @@
             </w:tcBorders>
             <w:shd w:fill="auto" w:val="clear"/>
             <w:tcMar>
-              <w:left w:w="45" w:type="dxa"/>
+              <w:left w:w="42" w:type="dxa"/>
             </w:tcMar>
           </w:tcPr>
           <w:p>
@@ -250,7 +258,7 @@
             </w:tcBorders>
             <w:shd w:fill="auto" w:val="clear"/>
             <w:tcMar>
-              <w:left w:w="45" w:type="dxa"/>
+              <w:left w:w="42" w:type="dxa"/>
             </w:tcMar>
           </w:tcPr>
           <w:p>
@@ -279,7 +287,7 @@
             </w:tcBorders>
             <w:shd w:fill="auto" w:val="clear"/>
             <w:tcMar>
-              <w:left w:w="45" w:type="dxa"/>
+              <w:left w:w="42" w:type="dxa"/>
             </w:tcMar>
           </w:tcPr>
           <w:p>
@@ -305,7 +313,7 @@
             </w:tcBorders>
             <w:shd w:fill="auto" w:val="clear"/>
             <w:tcMar>
-              <w:left w:w="45" w:type="dxa"/>
+              <w:left w:w="42" w:type="dxa"/>
             </w:tcMar>
           </w:tcPr>
           <w:p>
@@ -333,7 +341,7 @@
             </w:tcBorders>
             <w:shd w:fill="auto" w:val="clear"/>
             <w:tcMar>
-              <w:left w:w="45" w:type="dxa"/>
+              <w:left w:w="42" w:type="dxa"/>
             </w:tcMar>
           </w:tcPr>
           <w:p>
@@ -362,7 +370,7 @@
             </w:tcBorders>
             <w:shd w:fill="auto" w:val="clear"/>
             <w:tcMar>
-              <w:left w:w="45" w:type="dxa"/>
+              <w:left w:w="42" w:type="dxa"/>
             </w:tcMar>
           </w:tcPr>
           <w:p>
@@ -388,7 +396,7 @@
             </w:tcBorders>
             <w:shd w:fill="auto" w:val="clear"/>
             <w:tcMar>
-              <w:left w:w="45" w:type="dxa"/>
+              <w:left w:w="42" w:type="dxa"/>
             </w:tcMar>
           </w:tcPr>
           <w:p>
@@ -416,7 +424,7 @@
             </w:tcBorders>
             <w:shd w:fill="auto" w:val="clear"/>
             <w:tcMar>
-              <w:left w:w="45" w:type="dxa"/>
+              <w:left w:w="42" w:type="dxa"/>
             </w:tcMar>
           </w:tcPr>
           <w:p>
@@ -477,7 +485,7 @@
       <w:tblPr>
         <w:tblW w:w="9638" w:type="dxa"/>
         <w:jc w:val="left"/>
-        <w:tblInd w:w="47" w:type="dxa"/>
+        <w:tblInd w:w="45" w:type="dxa"/>
         <w:tblBorders>
           <w:top w:val="single" w:sz="2" w:space="0" w:color="000001"/>
           <w:left w:val="single" w:sz="2" w:space="0" w:color="000001"/>
@@ -486,7 +494,7 @@
         </w:tblBorders>
         <w:tblCellMar>
           <w:top w:w="55" w:type="dxa"/>
-          <w:left w:w="45" w:type="dxa"/>
+          <w:left w:w="42" w:type="dxa"/>
           <w:bottom w:w="55" w:type="dxa"/>
           <w:right w:w="55" w:type="dxa"/>
         </w:tblCellMar>
@@ -494,8 +502,8 @@
       <w:tblGrid>
         <w:gridCol w:w="2409"/>
         <w:gridCol w:w="2410"/>
-        <w:gridCol w:w="2411"/>
-        <w:gridCol w:w="2407"/>
+        <w:gridCol w:w="2412"/>
+        <w:gridCol w:w="2406"/>
       </w:tblGrid>
       <w:tr>
         <w:trPr/>
@@ -510,7 +518,7 @@
             </w:tcBorders>
             <w:shd w:fill="auto" w:val="clear"/>
             <w:tcMar>
-              <w:left w:w="45" w:type="dxa"/>
+              <w:left w:w="42" w:type="dxa"/>
             </w:tcMar>
           </w:tcPr>
           <w:p>
@@ -543,7 +551,7 @@
             </w:tcBorders>
             <w:shd w:fill="auto" w:val="clear"/>
             <w:tcMar>
-              <w:left w:w="45" w:type="dxa"/>
+              <w:left w:w="42" w:type="dxa"/>
             </w:tcMar>
           </w:tcPr>
           <w:p>
@@ -567,7 +575,7 @@
         </w:tc>
         <w:tc>
           <w:tcPr>
-            <w:tcW w:w="2411" w:type="dxa"/>
+            <w:tcW w:w="2412" w:type="dxa"/>
             <w:tcBorders>
               <w:top w:val="single" w:sz="2" w:space="0" w:color="000001"/>
               <w:left w:val="single" w:sz="2" w:space="0" w:color="000001"/>
@@ -576,7 +584,7 @@
             </w:tcBorders>
             <w:shd w:fill="auto" w:val="clear"/>
             <w:tcMar>
-              <w:left w:w="45" w:type="dxa"/>
+              <w:left w:w="42" w:type="dxa"/>
             </w:tcMar>
           </w:tcPr>
           <w:p>
@@ -600,7 +608,7 @@
         </w:tc>
         <w:tc>
           <w:tcPr>
-            <w:tcW w:w="2407" w:type="dxa"/>
+            <w:tcW w:w="2406" w:type="dxa"/>
             <w:tcBorders>
               <w:top w:val="single" w:sz="2" w:space="0" w:color="000001"/>
               <w:left w:val="single" w:sz="2" w:space="0" w:color="000001"/>
@@ -611,7 +619,7 @@
             </w:tcBorders>
             <w:shd w:fill="auto" w:val="clear"/>
             <w:tcMar>
-              <w:left w:w="45" w:type="dxa"/>
+              <w:left w:w="42" w:type="dxa"/>
             </w:tcMar>
           </w:tcPr>
           <w:p>
@@ -647,7 +655,7 @@
             </w:tcBorders>
             <w:shd w:fill="auto" w:val="clear"/>
             <w:tcMar>
-              <w:left w:w="45" w:type="dxa"/>
+              <w:left w:w="42" w:type="dxa"/>
             </w:tcMar>
           </w:tcPr>
           <w:p>
@@ -673,7 +681,7 @@
             </w:tcBorders>
             <w:shd w:fill="auto" w:val="clear"/>
             <w:tcMar>
-              <w:left w:w="45" w:type="dxa"/>
+              <w:left w:w="42" w:type="dxa"/>
             </w:tcMar>
           </w:tcPr>
           <w:p>
@@ -690,7 +698,7 @@
         </w:tc>
         <w:tc>
           <w:tcPr>
-            <w:tcW w:w="2411" w:type="dxa"/>
+            <w:tcW w:w="2412" w:type="dxa"/>
             <w:tcBorders>
               <w:top w:val="single" w:sz="2" w:space="0" w:color="000001"/>
               <w:left w:val="single" w:sz="2" w:space="0" w:color="000001"/>
@@ -699,7 +707,7 @@
             </w:tcBorders>
             <w:shd w:fill="auto" w:val="clear"/>
             <w:tcMar>
-              <w:left w:w="45" w:type="dxa"/>
+              <w:left w:w="42" w:type="dxa"/>
             </w:tcMar>
           </w:tcPr>
           <w:p>
@@ -716,7 +724,7 @@
         </w:tc>
         <w:tc>
           <w:tcPr>
-            <w:tcW w:w="2407" w:type="dxa"/>
+            <w:tcW w:w="2406" w:type="dxa"/>
             <w:tcBorders>
               <w:top w:val="single" w:sz="2" w:space="0" w:color="000001"/>
               <w:left w:val="single" w:sz="2" w:space="0" w:color="000001"/>
@@ -727,7 +735,7 @@
             </w:tcBorders>
             <w:shd w:fill="auto" w:val="clear"/>
             <w:tcMar>
-              <w:left w:w="45" w:type="dxa"/>
+              <w:left w:w="42" w:type="dxa"/>
             </w:tcMar>
           </w:tcPr>
           <w:p>
@@ -756,7 +764,7 @@
             </w:tcBorders>
             <w:shd w:fill="auto" w:val="clear"/>
             <w:tcMar>
-              <w:left w:w="45" w:type="dxa"/>
+              <w:left w:w="42" w:type="dxa"/>
             </w:tcMar>
           </w:tcPr>
           <w:p>
@@ -782,7 +790,7 @@
             </w:tcBorders>
             <w:shd w:fill="auto" w:val="clear"/>
             <w:tcMar>
-              <w:left w:w="45" w:type="dxa"/>
+              <w:left w:w="42" w:type="dxa"/>
             </w:tcMar>
           </w:tcPr>
           <w:p>
@@ -799,7 +807,7 @@
         </w:tc>
         <w:tc>
           <w:tcPr>
-            <w:tcW w:w="2411" w:type="dxa"/>
+            <w:tcW w:w="2412" w:type="dxa"/>
             <w:tcBorders>
               <w:top w:val="single" w:sz="2" w:space="0" w:color="000001"/>
               <w:left w:val="single" w:sz="2" w:space="0" w:color="000001"/>
@@ -808,7 +816,7 @@
             </w:tcBorders>
             <w:shd w:fill="auto" w:val="clear"/>
             <w:tcMar>
-              <w:left w:w="45" w:type="dxa"/>
+              <w:left w:w="42" w:type="dxa"/>
             </w:tcMar>
           </w:tcPr>
           <w:p>
@@ -825,7 +833,7 @@
         </w:tc>
         <w:tc>
           <w:tcPr>
-            <w:tcW w:w="2407" w:type="dxa"/>
+            <w:tcW w:w="2406" w:type="dxa"/>
             <w:tcBorders>
               <w:top w:val="single" w:sz="2" w:space="0" w:color="000001"/>
               <w:left w:val="single" w:sz="2" w:space="0" w:color="000001"/>
@@ -836,7 +844,7 @@
             </w:tcBorders>
             <w:shd w:fill="auto" w:val="clear"/>
             <w:tcMar>
-              <w:left w:w="45" w:type="dxa"/>
+              <w:left w:w="42" w:type="dxa"/>
             </w:tcMar>
           </w:tcPr>
           <w:p>
@@ -865,7 +873,7 @@
             </w:tcBorders>
             <w:shd w:fill="auto" w:val="clear"/>
             <w:tcMar>
-              <w:left w:w="45" w:type="dxa"/>
+              <w:left w:w="42" w:type="dxa"/>
             </w:tcMar>
           </w:tcPr>
           <w:p>
@@ -891,7 +899,7 @@
             </w:tcBorders>
             <w:shd w:fill="auto" w:val="clear"/>
             <w:tcMar>
-              <w:left w:w="45" w:type="dxa"/>
+              <w:left w:w="42" w:type="dxa"/>
             </w:tcMar>
           </w:tcPr>
           <w:p>
@@ -926,7 +934,7 @@
         </w:tc>
         <w:tc>
           <w:tcPr>
-            <w:tcW w:w="2411" w:type="dxa"/>
+            <w:tcW w:w="2412" w:type="dxa"/>
             <w:tcBorders>
               <w:top w:val="single" w:sz="2" w:space="0" w:color="000001"/>
               <w:left w:val="single" w:sz="2" w:space="0" w:color="000001"/>
@@ -935,7 +943,7 @@
             </w:tcBorders>
             <w:shd w:fill="auto" w:val="clear"/>
             <w:tcMar>
-              <w:left w:w="45" w:type="dxa"/>
+              <w:left w:w="42" w:type="dxa"/>
             </w:tcMar>
           </w:tcPr>
           <w:p>
@@ -952,7 +960,7 @@
         </w:tc>
         <w:tc>
           <w:tcPr>
-            <w:tcW w:w="2407" w:type="dxa"/>
+            <w:tcW w:w="2406" w:type="dxa"/>
             <w:tcBorders>
               <w:top w:val="single" w:sz="2" w:space="0" w:color="000001"/>
               <w:left w:val="single" w:sz="2" w:space="0" w:color="000001"/>
@@ -963,7 +971,7 @@
             </w:tcBorders>
             <w:shd w:fill="auto" w:val="clear"/>
             <w:tcMar>
-              <w:left w:w="45" w:type="dxa"/>
+              <w:left w:w="42" w:type="dxa"/>
             </w:tcMar>
           </w:tcPr>
           <w:p>
@@ -1052,23 +1060,7 @@
           <w:iCs/>
           <w:color w:val="3333FF"/>
         </w:rPr>
-        <w:t xml:space="preserve">if(grade &gt; 90 </w:t>
-      </w:r>
-      <w:r>
-        <w:rPr>
-          <w:i/>
-          <w:iCs/>
-          <w:color w:val="3333FF"/>
-        </w:rPr>
-        <w:t xml:space="preserve">&amp;&amp; </w:t>
-      </w:r>
-      <w:r>
-        <w:rPr>
-          <w:i/>
-          <w:iCs/>
-          <w:color w:val="3333FF"/>
-        </w:rPr>
-        <w:t xml:space="preserve">grade &lt;= 100) </w:t>
+        <w:t xml:space="preserve">if(grade &gt; 90 &amp;&amp; grade &lt;= 100) </w:t>
       </w:r>
       <w:r>
         <w:rPr>
@@ -1157,19 +1149,7 @@
         <w:rPr>
           <w:color w:val="3333FF"/>
         </w:rPr>
-        <w:t xml:space="preserve">Yes, if/else can replace switch statements. They can handle case-by-case equality checks </w:t>
-      </w:r>
-      <w:r>
-        <w:rPr>
-          <w:color w:val="3333FF"/>
-        </w:rPr>
-        <w:t>and more</w:t>
-      </w:r>
-      <w:r>
-        <w:rPr>
-          <w:color w:val="3333FF"/>
-        </w:rPr>
-        <w:t>.</w:t>
+        <w:t>Yes, if/else can replace switch statements. They can handle case-by-case equality checks and more.</w:t>
       </w:r>
     </w:p>
     <w:p>
@@ -3178,7 +3158,7 @@
     <w:pPr>
       <w:widowControl w:val="false"/>
       <w:suppressAutoHyphens w:val="true"/>
-      <w:overflowPunct w:val="false"/>
+      <w:overflowPunct w:val="true"/>
       <w:bidi w:val="0"/>
       <w:jc w:val="left"/>
     </w:pPr>

</xml_diff>